<commit_message>
Last tweaks and and a new example
</commit_message>
<xml_diff>
--- a/Codeproject article base text.docx
+++ b/Codeproject article base text.docx
@@ -5,14 +5,24 @@
     <w:p>
       <w:pPr>
         <w:pStyle w:val="Kop1"/>
-      </w:pPr>
-      <w:proofErr w:type="spellStart"/>
-      <w:r>
+        <w:rPr>
+          <w:lang w:val="en-GB"/>
+        </w:rPr>
+      </w:pPr>
+      <w:r>
+        <w:rPr>
+          <w:lang w:val="en-GB"/>
+        </w:rPr>
         <w:t>Introduction</w:t>
       </w:r>
-      <w:proofErr w:type="spellEnd"/>
-    </w:p>
-    <w:p/>
+    </w:p>
+    <w:p>
+      <w:pPr>
+        <w:rPr>
+          <w:lang w:val="en-GB"/>
+        </w:rPr>
+      </w:pPr>
+    </w:p>
     <w:p>
       <w:pPr>
         <w:rPr>
@@ -417,7 +427,19 @@
         <w:rPr>
           <w:lang w:val="en-GB"/>
         </w:rPr>
-        <w:t xml:space="preserve"> do this, I create two empty dictionaries:</w:t>
+        <w:t xml:space="preserve"> do this, I create </w:t>
+      </w:r>
+      <w:r>
+        <w:rPr>
+          <w:lang w:val="en-GB"/>
+        </w:rPr>
+        <w:t>three</w:t>
+      </w:r>
+      <w:r>
+        <w:rPr>
+          <w:lang w:val="en-GB"/>
+        </w:rPr>
+        <w:t xml:space="preserve"> empty dictionaries:</w:t>
       </w:r>
     </w:p>
     <w:p>
@@ -488,6 +510,32 @@
     </w:p>
     <w:p>
       <w:pPr>
+        <w:pStyle w:val="Lijstalinea"/>
+        <w:numPr>
+          <w:ilvl w:val="0"/>
+          <w:numId w:val="3"/>
+        </w:numPr>
+        <w:rPr>
+          <w:lang w:val="en-GB"/>
+        </w:rPr>
+      </w:pPr>
+      <w:proofErr w:type="spellStart"/>
+      <w:r>
+        <w:rPr>
+          <w:lang w:val="en-GB"/>
+        </w:rPr>
+        <w:t>FontDictonary</w:t>
+      </w:r>
+      <w:proofErr w:type="spellEnd"/>
+      <w:r>
+        <w:rPr>
+          <w:lang w:val="en-GB"/>
+        </w:rPr>
+        <w:t xml:space="preserve"> to define fonts.</w:t>
+      </w:r>
+    </w:p>
+    <w:p>
+      <w:pPr>
         <w:rPr>
           <w:lang w:val="en-GB"/>
         </w:rPr>
@@ -624,6 +672,7 @@
           <w:szCs w:val="19"/>
           <w:lang w:val="en-GB"/>
         </w:rPr>
+        <w:lastRenderedPageBreak/>
         <w:t xml:space="preserve">  </w:t>
       </w:r>
       <w:r>
@@ -659,7 +708,6 @@
           <w:szCs w:val="19"/>
           <w:lang w:val="en-GB"/>
         </w:rPr>
-        <w:lastRenderedPageBreak/>
         <w:t xml:space="preserve">  </w:t>
       </w:r>
       <w:r>
@@ -3448,6 +3496,7 @@
           <w:szCs w:val="19"/>
           <w:lang w:val="en-GB"/>
         </w:rPr>
+        <w:lastRenderedPageBreak/>
         <w:t xml:space="preserve">  </w:t>
       </w:r>
       <w:r>
@@ -4838,25 +4887,7 @@
         <w:rPr>
           <w:lang w:val="en-GB"/>
         </w:rPr>
-        <w:t xml:space="preserve">This code will create a window filling blue button, with a more or less white text. As you see </w:t>
-      </w:r>
-      <w:r>
-        <w:rPr>
-          <w:lang w:val="en-GB"/>
-        </w:rPr>
-        <w:t xml:space="preserve">in </w:t>
-      </w:r>
-      <w:r>
-        <w:rPr>
-          <w:lang w:val="en-GB"/>
-        </w:rPr>
-        <w:t>the code above, this way of using named resources is very cumbersome, so we will do it better.</w:t>
-      </w:r>
-      <w:r>
-        <w:rPr>
-          <w:lang w:val="en-GB"/>
-        </w:rPr>
-        <w:t xml:space="preserve"> </w:t>
+        <w:t xml:space="preserve">This code will create a window filling blue button, with a more or less white text. As you see in the code above, this way of using named resources is very cumbersome, so we will do it better. </w:t>
       </w:r>
       <w:r>
         <w:rPr>
@@ -6107,6 +6138,7 @@
           <w:szCs w:val="19"/>
           <w:lang w:val="en-GB"/>
         </w:rPr>
+        <w:lastRenderedPageBreak/>
         <w:t xml:space="preserve">   </w:t>
       </w:r>
       <w:r>
@@ -6167,7 +6199,6 @@
           <w:szCs w:val="19"/>
           <w:lang w:val="en-GB"/>
         </w:rPr>
-        <w:lastRenderedPageBreak/>
         <w:t xml:space="preserve">  </w:t>
       </w:r>
       <w:r>
@@ -7694,6 +7725,7 @@
           <w:color w:val="0000FF"/>
           <w:sz w:val="19"/>
           <w:szCs w:val="19"/>
+          <w:lang w:val="en-GB"/>
         </w:rPr>
       </w:pPr>
     </w:p>
@@ -7930,6 +7962,7 @@
         <w:rPr>
           <w:lang w:val="en-GB"/>
         </w:rPr>
+        <w:lastRenderedPageBreak/>
         <w:t>I</w:t>
       </w:r>
       <w:r>
@@ -7967,7 +8000,6 @@
         <w:rPr>
           <w:lang w:val="en-GB"/>
         </w:rPr>
-        <w:lastRenderedPageBreak/>
         <w:t>Windo</w:t>
       </w:r>
       <w:r>
@@ -10629,6 +10661,7 @@
           <w:szCs w:val="19"/>
           <w:lang w:val="en-GB"/>
         </w:rPr>
+        <w:lastRenderedPageBreak/>
         <w:t xml:space="preserve">               </w:t>
       </w:r>
       <w:r>
@@ -10896,7 +10929,6 @@
           <w:szCs w:val="19"/>
           <w:lang w:val="en-GB"/>
         </w:rPr>
-        <w:lastRenderedPageBreak/>
         <w:t xml:space="preserve">               </w:t>
       </w:r>
       <w:r>
@@ -11249,15 +11281,15 @@
         </w:rPr>
         <w:t>:</w:t>
       </w:r>
+    </w:p>
+    <w:p>
+      <w:pPr>
+        <w:rPr>
+          <w:lang w:val="en-GB"/>
+        </w:rPr>
+      </w:pPr>
       <w:bookmarkStart w:id="0" w:name="_GoBack"/>
       <w:bookmarkEnd w:id="0"/>
-    </w:p>
-    <w:p>
-      <w:pPr>
-        <w:rPr>
-          <w:lang w:val="en-GB"/>
-        </w:rPr>
-      </w:pPr>
     </w:p>
     <w:p>
       <w:pPr>
@@ -11938,6 +11970,7 @@
     <w:lsdException w:name="HTML Sample" w:semiHidden="1" w:unhideWhenUsed="1"/>
     <w:lsdException w:name="HTML Typewriter" w:semiHidden="1" w:unhideWhenUsed="1"/>
     <w:lsdException w:name="HTML Variable" w:semiHidden="1" w:unhideWhenUsed="1"/>
+    <w:lsdException w:name="Normal Table" w:semiHidden="1" w:unhideWhenUsed="1"/>
     <w:lsdException w:name="annotation subject" w:semiHidden="1" w:unhideWhenUsed="1"/>
     <w:lsdException w:name="No List" w:semiHidden="1" w:unhideWhenUsed="1"/>
     <w:lsdException w:name="Outline List 1" w:semiHidden="1" w:unhideWhenUsed="1"/>
@@ -11984,8 +12017,10 @@
     <w:lsdException w:name="Table Subtle 2" w:semiHidden="1" w:unhideWhenUsed="1"/>
     <w:lsdException w:name="Table Web 1" w:semiHidden="1" w:unhideWhenUsed="1"/>
     <w:lsdException w:name="Table Web 2" w:semiHidden="1" w:unhideWhenUsed="1"/>
+    <w:lsdException w:name="Table Web 3" w:semiHidden="1" w:unhideWhenUsed="1"/>
     <w:lsdException w:name="Balloon Text" w:semiHidden="1" w:unhideWhenUsed="1"/>
     <w:lsdException w:name="Table Grid" w:uiPriority="39"/>
+    <w:lsdException w:name="Table Theme" w:semiHidden="1" w:unhideWhenUsed="1"/>
     <w:lsdException w:name="Placeholder Text" w:semiHidden="1"/>
     <w:lsdException w:name="No Spacing" w:uiPriority="1" w:qFormat="1"/>
     <w:lsdException w:name="Light Shading" w:uiPriority="60"/>

</xml_diff>